<commit_message>
Added Nginx configuration and caching for autoloader, config, storage, routes and views
</commit_message>
<xml_diff>
--- a/.docs/Laravel Project Documentation.docx
+++ b/.docs/Laravel Project Documentation.docx
@@ -1127,7 +1127,7 @@
           <w:r>
             <w:fldChar w:fldCharType="separate"/>
           </w:r>
-          <w:hyperlink w:anchor="_Toc49695041" w:history="1">
+          <w:hyperlink w:anchor="_Toc49861916" w:history="1">
             <w:r>
               <w:rPr>
                 <w:rStyle w:val="Hyperlink"/>
@@ -1154,7 +1154,7 @@
                 <w:noProof/>
                 <w:webHidden/>
               </w:rPr>
-              <w:instrText xml:space="preserve"> PAGEREF _Toc49695041 \h </w:instrText>
+              <w:instrText xml:space="preserve"> PAGEREF _Toc49861916 \h </w:instrText>
             </w:r>
             <w:r>
               <w:rPr>
@@ -1196,7 +1196,7 @@
               <w:noProof/>
             </w:rPr>
           </w:pPr>
-          <w:hyperlink w:anchor="_Toc49695042" w:history="1">
+          <w:hyperlink w:anchor="_Toc49861917" w:history="1">
             <w:r>
               <w:rPr>
                 <w:rStyle w:val="Hyperlink"/>
@@ -1223,7 +1223,7 @@
                 <w:noProof/>
                 <w:webHidden/>
               </w:rPr>
-              <w:instrText xml:space="preserve"> PAGEREF _Toc49695042 \h </w:instrText>
+              <w:instrText xml:space="preserve"> PAGEREF _Toc49861917 \h </w:instrText>
             </w:r>
             <w:r>
               <w:rPr>
@@ -1265,7 +1265,7 @@
               <w:noProof/>
             </w:rPr>
           </w:pPr>
-          <w:hyperlink w:anchor="_Toc49695043" w:history="1">
+          <w:hyperlink w:anchor="_Toc49861918" w:history="1">
             <w:r>
               <w:rPr>
                 <w:rStyle w:val="Hyperlink"/>
@@ -1292,7 +1292,7 @@
                 <w:noProof/>
                 <w:webHidden/>
               </w:rPr>
-              <w:instrText xml:space="preserve"> PAGEREF _Toc49695043 \h </w:instrText>
+              <w:instrText xml:space="preserve"> PAGEREF _Toc49861918 \h </w:instrText>
             </w:r>
             <w:r>
               <w:rPr>
@@ -1334,7 +1334,7 @@
               <w:noProof/>
             </w:rPr>
           </w:pPr>
-          <w:hyperlink w:anchor="_Toc49695044" w:history="1">
+          <w:hyperlink w:anchor="_Toc49861919" w:history="1">
             <w:r>
               <w:rPr>
                 <w:rStyle w:val="Hyperlink"/>
@@ -1361,7 +1361,7 @@
                 <w:noProof/>
                 <w:webHidden/>
               </w:rPr>
-              <w:instrText xml:space="preserve"> PAGEREF _Toc49695044 \h </w:instrText>
+              <w:instrText xml:space="preserve"> PAGEREF _Toc49861919 \h </w:instrText>
             </w:r>
             <w:r>
               <w:rPr>
@@ -1403,7 +1403,7 @@
               <w:noProof/>
             </w:rPr>
           </w:pPr>
-          <w:hyperlink w:anchor="_Toc49695045" w:history="1">
+          <w:hyperlink w:anchor="_Toc49861920" w:history="1">
             <w:r>
               <w:rPr>
                 <w:rStyle w:val="Hyperlink"/>
@@ -1430,7 +1430,7 @@
                 <w:noProof/>
                 <w:webHidden/>
               </w:rPr>
-              <w:instrText xml:space="preserve"> PAGEREF _Toc49695045 \h </w:instrText>
+              <w:instrText xml:space="preserve"> PAGEREF _Toc49861920 \h </w:instrText>
             </w:r>
             <w:r>
               <w:rPr>
@@ -1472,7 +1472,7 @@
               <w:noProof/>
             </w:rPr>
           </w:pPr>
-          <w:hyperlink w:anchor="_Toc49695046" w:history="1">
+          <w:hyperlink w:anchor="_Toc49861921" w:history="1">
             <w:r>
               <w:rPr>
                 <w:rStyle w:val="Hyperlink"/>
@@ -1499,7 +1499,7 @@
                 <w:noProof/>
                 <w:webHidden/>
               </w:rPr>
-              <w:instrText xml:space="preserve"> PAGEREF _Toc49695046 \h </w:instrText>
+              <w:instrText xml:space="preserve"> PAGEREF _Toc49861921 \h </w:instrText>
             </w:r>
             <w:r>
               <w:rPr>
@@ -1541,7 +1541,7 @@
               <w:noProof/>
             </w:rPr>
           </w:pPr>
-          <w:hyperlink w:anchor="_Toc49695047" w:history="1">
+          <w:hyperlink w:anchor="_Toc49861922" w:history="1">
             <w:r>
               <w:rPr>
                 <w:rStyle w:val="Hyperlink"/>
@@ -1568,7 +1568,7 @@
                 <w:noProof/>
                 <w:webHidden/>
               </w:rPr>
-              <w:instrText xml:space="preserve"> PAGEREF _Toc49695047 \h </w:instrText>
+              <w:instrText xml:space="preserve"> PAGEREF _Toc49861922 \h </w:instrText>
             </w:r>
             <w:r>
               <w:rPr>
@@ -1610,7 +1610,7 @@
               <w:noProof/>
             </w:rPr>
           </w:pPr>
-          <w:hyperlink w:anchor="_Toc49695048" w:history="1">
+          <w:hyperlink w:anchor="_Toc49861923" w:history="1">
             <w:r>
               <w:rPr>
                 <w:rStyle w:val="Hyperlink"/>
@@ -1637,7 +1637,7 @@
                 <w:noProof/>
                 <w:webHidden/>
               </w:rPr>
-              <w:instrText xml:space="preserve"> PAGEREF _Toc49695048 \h </w:instrText>
+              <w:instrText xml:space="preserve"> PAGEREF _Toc49861923 \h </w:instrText>
             </w:r>
             <w:r>
               <w:rPr>
@@ -1679,7 +1679,7 @@
               <w:noProof/>
             </w:rPr>
           </w:pPr>
-          <w:hyperlink w:anchor="_Toc49695049" w:history="1">
+          <w:hyperlink w:anchor="_Toc49861924" w:history="1">
             <w:r>
               <w:rPr>
                 <w:rStyle w:val="Hyperlink"/>
@@ -1706,7 +1706,7 @@
                 <w:noProof/>
                 <w:webHidden/>
               </w:rPr>
-              <w:instrText xml:space="preserve"> PAGEREF _Toc49695049 \h </w:instrText>
+              <w:instrText xml:space="preserve"> PAGEREF _Toc49861924 \h </w:instrText>
             </w:r>
             <w:r>
               <w:rPr>
@@ -1748,7 +1748,7 @@
               <w:noProof/>
             </w:rPr>
           </w:pPr>
-          <w:hyperlink w:anchor="_Toc49695050" w:history="1">
+          <w:hyperlink w:anchor="_Toc49861925" w:history="1">
             <w:r>
               <w:rPr>
                 <w:rStyle w:val="Hyperlink"/>
@@ -1775,7 +1775,7 @@
                 <w:noProof/>
                 <w:webHidden/>
               </w:rPr>
-              <w:instrText xml:space="preserve"> PAGEREF _Toc49695050 \h </w:instrText>
+              <w:instrText xml:space="preserve"> PAGEREF _Toc49861925 \h </w:instrText>
             </w:r>
             <w:r>
               <w:rPr>
@@ -1817,7 +1817,7 @@
               <w:noProof/>
             </w:rPr>
           </w:pPr>
-          <w:hyperlink w:anchor="_Toc49695051" w:history="1">
+          <w:hyperlink w:anchor="_Toc49861926" w:history="1">
             <w:r>
               <w:rPr>
                 <w:rStyle w:val="Hyperlink"/>
@@ -1844,7 +1844,7 @@
                 <w:noProof/>
                 <w:webHidden/>
               </w:rPr>
-              <w:instrText xml:space="preserve"> PAGEREF _Toc49695051 \h </w:instrText>
+              <w:instrText xml:space="preserve"> PAGEREF _Toc49861926 \h </w:instrText>
             </w:r>
             <w:r>
               <w:rPr>
@@ -1886,7 +1886,7 @@
               <w:noProof/>
             </w:rPr>
           </w:pPr>
-          <w:hyperlink w:anchor="_Toc49695052" w:history="1">
+          <w:hyperlink w:anchor="_Toc49861927" w:history="1">
             <w:r>
               <w:rPr>
                 <w:rStyle w:val="Hyperlink"/>
@@ -1913,7 +1913,7 @@
                 <w:noProof/>
                 <w:webHidden/>
               </w:rPr>
-              <w:instrText xml:space="preserve"> PAGEREF _Toc49695052 \h </w:instrText>
+              <w:instrText xml:space="preserve"> PAGEREF _Toc49861927 \h </w:instrText>
             </w:r>
             <w:r>
               <w:rPr>
@@ -1955,7 +1955,7 @@
               <w:noProof/>
             </w:rPr>
           </w:pPr>
-          <w:hyperlink w:anchor="_Toc49695053" w:history="1">
+          <w:hyperlink w:anchor="_Toc49861928" w:history="1">
             <w:r>
               <w:rPr>
                 <w:rStyle w:val="Hyperlink"/>
@@ -1982,7 +1982,7 @@
                 <w:noProof/>
                 <w:webHidden/>
               </w:rPr>
-              <w:instrText xml:space="preserve"> PAGEREF _Toc49695053 \h </w:instrText>
+              <w:instrText xml:space="preserve"> PAGEREF _Toc49861928 \h </w:instrText>
             </w:r>
             <w:r>
               <w:rPr>
@@ -2024,7 +2024,7 @@
               <w:noProof/>
             </w:rPr>
           </w:pPr>
-          <w:hyperlink w:anchor="_Toc49695054" w:history="1">
+          <w:hyperlink w:anchor="_Toc49861929" w:history="1">
             <w:r>
               <w:rPr>
                 <w:rStyle w:val="Hyperlink"/>
@@ -2051,7 +2051,7 @@
                 <w:noProof/>
                 <w:webHidden/>
               </w:rPr>
-              <w:instrText xml:space="preserve"> PAGEREF _Toc49695054 \h </w:instrText>
+              <w:instrText xml:space="preserve"> PAGEREF _Toc49861929 \h </w:instrText>
             </w:r>
             <w:r>
               <w:rPr>
@@ -2093,7 +2093,7 @@
               <w:noProof/>
             </w:rPr>
           </w:pPr>
-          <w:hyperlink w:anchor="_Toc49695055" w:history="1">
+          <w:hyperlink w:anchor="_Toc49861930" w:history="1">
             <w:r>
               <w:rPr>
                 <w:rStyle w:val="Hyperlink"/>
@@ -2120,7 +2120,7 @@
                 <w:noProof/>
                 <w:webHidden/>
               </w:rPr>
-              <w:instrText xml:space="preserve"> PAGEREF _Toc49695055 \h </w:instrText>
+              <w:instrText xml:space="preserve"> PAGEREF _Toc49861930 \h </w:instrText>
             </w:r>
             <w:r>
               <w:rPr>
@@ -2162,7 +2162,7 @@
               <w:noProof/>
             </w:rPr>
           </w:pPr>
-          <w:hyperlink w:anchor="_Toc49695056" w:history="1">
+          <w:hyperlink w:anchor="_Toc49861931" w:history="1">
             <w:r>
               <w:rPr>
                 <w:rStyle w:val="Hyperlink"/>
@@ -2189,7 +2189,7 @@
                 <w:noProof/>
                 <w:webHidden/>
               </w:rPr>
-              <w:instrText xml:space="preserve"> PAGEREF _Toc49695056 \h </w:instrText>
+              <w:instrText xml:space="preserve"> PAGEREF _Toc49861931 \h </w:instrText>
             </w:r>
             <w:r>
               <w:rPr>
@@ -2231,7 +2231,7 @@
               <w:noProof/>
             </w:rPr>
           </w:pPr>
-          <w:hyperlink w:anchor="_Toc49695057" w:history="1">
+          <w:hyperlink w:anchor="_Toc49861932" w:history="1">
             <w:r>
               <w:rPr>
                 <w:rStyle w:val="Hyperlink"/>
@@ -2258,7 +2258,7 @@
                 <w:noProof/>
                 <w:webHidden/>
               </w:rPr>
-              <w:instrText xml:space="preserve"> PAGEREF _Toc49695057 \h </w:instrText>
+              <w:instrText xml:space="preserve"> PAGEREF _Toc49861932 \h </w:instrText>
             </w:r>
             <w:r>
               <w:rPr>
@@ -2300,7 +2300,7 @@
               <w:noProof/>
             </w:rPr>
           </w:pPr>
-          <w:hyperlink w:anchor="_Toc49695058" w:history="1">
+          <w:hyperlink w:anchor="_Toc49861933" w:history="1">
             <w:r>
               <w:rPr>
                 <w:rStyle w:val="Hyperlink"/>
@@ -2327,7 +2327,7 @@
                 <w:noProof/>
                 <w:webHidden/>
               </w:rPr>
-              <w:instrText xml:space="preserve"> PAGEREF _Toc49695058 \h </w:instrText>
+              <w:instrText xml:space="preserve"> PAGEREF _Toc49861933 \h </w:instrText>
             </w:r>
             <w:r>
               <w:rPr>
@@ -2369,7 +2369,7 @@
               <w:noProof/>
             </w:rPr>
           </w:pPr>
-          <w:hyperlink w:anchor="_Toc49695059" w:history="1">
+          <w:hyperlink w:anchor="_Toc49861934" w:history="1">
             <w:r>
               <w:rPr>
                 <w:rStyle w:val="Hyperlink"/>
@@ -2396,7 +2396,7 @@
                 <w:noProof/>
                 <w:webHidden/>
               </w:rPr>
-              <w:instrText xml:space="preserve"> PAGEREF _Toc49695059 \h </w:instrText>
+              <w:instrText xml:space="preserve"> PAGEREF _Toc49861934 \h </w:instrText>
             </w:r>
             <w:r>
               <w:rPr>
@@ -2438,7 +2438,7 @@
               <w:noProof/>
             </w:rPr>
           </w:pPr>
-          <w:hyperlink w:anchor="_Toc49695060" w:history="1">
+          <w:hyperlink w:anchor="_Toc49861935" w:history="1">
             <w:r>
               <w:rPr>
                 <w:rStyle w:val="Hyperlink"/>
@@ -2465,7 +2465,7 @@
                 <w:noProof/>
                 <w:webHidden/>
               </w:rPr>
-              <w:instrText xml:space="preserve"> PAGEREF _Toc49695060 \h </w:instrText>
+              <w:instrText xml:space="preserve"> PAGEREF _Toc49861935 \h </w:instrText>
             </w:r>
             <w:r>
               <w:rPr>
@@ -2507,7 +2507,7 @@
               <w:noProof/>
             </w:rPr>
           </w:pPr>
-          <w:hyperlink w:anchor="_Toc49695061" w:history="1">
+          <w:hyperlink w:anchor="_Toc49861936" w:history="1">
             <w:r>
               <w:rPr>
                 <w:rStyle w:val="Hyperlink"/>
@@ -2534,7 +2534,7 @@
                 <w:noProof/>
                 <w:webHidden/>
               </w:rPr>
-              <w:instrText xml:space="preserve"> PAGEREF _Toc49695061 \h </w:instrText>
+              <w:instrText xml:space="preserve"> PAGEREF _Toc49861936 \h </w:instrText>
             </w:r>
             <w:r>
               <w:rPr>
@@ -2576,7 +2576,7 @@
               <w:noProof/>
             </w:rPr>
           </w:pPr>
-          <w:hyperlink w:anchor="_Toc49695062" w:history="1">
+          <w:hyperlink w:anchor="_Toc49861937" w:history="1">
             <w:r>
               <w:rPr>
                 <w:rStyle w:val="Hyperlink"/>
@@ -2603,7 +2603,7 @@
                 <w:noProof/>
                 <w:webHidden/>
               </w:rPr>
-              <w:instrText xml:space="preserve"> PAGEREF _Toc49695062 \h </w:instrText>
+              <w:instrText xml:space="preserve"> PAGEREF _Toc49861937 \h </w:instrText>
             </w:r>
             <w:r>
               <w:rPr>
@@ -2645,7 +2645,7 @@
               <w:noProof/>
             </w:rPr>
           </w:pPr>
-          <w:hyperlink w:anchor="_Toc49695063" w:history="1">
+          <w:hyperlink w:anchor="_Toc49861938" w:history="1">
             <w:r>
               <w:rPr>
                 <w:rStyle w:val="Hyperlink"/>
@@ -2672,7 +2672,7 @@
                 <w:noProof/>
                 <w:webHidden/>
               </w:rPr>
-              <w:instrText xml:space="preserve"> PAGEREF _Toc49695063 \h </w:instrText>
+              <w:instrText xml:space="preserve"> PAGEREF _Toc49861938 \h </w:instrText>
             </w:r>
             <w:r>
               <w:rPr>
@@ -2714,7 +2714,7 @@
               <w:noProof/>
             </w:rPr>
           </w:pPr>
-          <w:hyperlink w:anchor="_Toc49695064" w:history="1">
+          <w:hyperlink w:anchor="_Toc49861939" w:history="1">
             <w:r>
               <w:rPr>
                 <w:rStyle w:val="Hyperlink"/>
@@ -2741,7 +2741,7 @@
                 <w:noProof/>
                 <w:webHidden/>
               </w:rPr>
-              <w:instrText xml:space="preserve"> PAGEREF _Toc49695064 \h </w:instrText>
+              <w:instrText xml:space="preserve"> PAGEREF _Toc49861939 \h </w:instrText>
             </w:r>
             <w:r>
               <w:rPr>
@@ -2783,7 +2783,7 @@
               <w:noProof/>
             </w:rPr>
           </w:pPr>
-          <w:hyperlink w:anchor="_Toc49695065" w:history="1">
+          <w:hyperlink w:anchor="_Toc49861940" w:history="1">
             <w:r>
               <w:rPr>
                 <w:rStyle w:val="Hyperlink"/>
@@ -2810,7 +2810,7 @@
                 <w:noProof/>
                 <w:webHidden/>
               </w:rPr>
-              <w:instrText xml:space="preserve"> PAGEREF _Toc49695065 \h </w:instrText>
+              <w:instrText xml:space="preserve"> PAGEREF _Toc49861940 \h </w:instrText>
             </w:r>
             <w:r>
               <w:rPr>
@@ -2852,12 +2852,150 @@
               <w:noProof/>
             </w:rPr>
           </w:pPr>
-          <w:hyperlink w:anchor="_Toc49695066" w:history="1">
+          <w:hyperlink w:anchor="_Toc49861941" w:history="1">
             <w:r>
               <w:rPr>
                 <w:rStyle w:val="Hyperlink"/>
                 <w:noProof/>
               </w:rPr>
+              <w:t>Setting Up Nginx</w:t>
+            </w:r>
+            <w:r>
+              <w:rPr>
+                <w:noProof/>
+                <w:webHidden/>
+              </w:rPr>
+              <w:tab/>
+            </w:r>
+            <w:r>
+              <w:rPr>
+                <w:noProof/>
+                <w:webHidden/>
+              </w:rPr>
+              <w:fldChar w:fldCharType="begin"/>
+            </w:r>
+            <w:r>
+              <w:rPr>
+                <w:noProof/>
+                <w:webHidden/>
+              </w:rPr>
+              <w:instrText xml:space="preserve"> PAGEREF _Toc49861941 \h </w:instrText>
+            </w:r>
+            <w:r>
+              <w:rPr>
+                <w:noProof/>
+                <w:webHidden/>
+              </w:rPr>
+            </w:r>
+            <w:r>
+              <w:rPr>
+                <w:noProof/>
+                <w:webHidden/>
+              </w:rPr>
+              <w:fldChar w:fldCharType="separate"/>
+            </w:r>
+            <w:r>
+              <w:rPr>
+                <w:noProof/>
+                <w:webHidden/>
+              </w:rPr>
+              <w:t>14</w:t>
+            </w:r>
+            <w:r>
+              <w:rPr>
+                <w:noProof/>
+                <w:webHidden/>
+              </w:rPr>
+              <w:fldChar w:fldCharType="end"/>
+            </w:r>
+          </w:hyperlink>
+        </w:p>
+        <w:p>
+          <w:pPr>
+            <w:pStyle w:val="TOC3"/>
+            <w:tabs>
+              <w:tab w:val="right" w:leader="dot" w:pos="9016"/>
+            </w:tabs>
+            <w:rPr>
+              <w:rFonts w:eastAsiaTheme="minorEastAsia"/>
+              <w:noProof/>
+            </w:rPr>
+          </w:pPr>
+          <w:hyperlink w:anchor="_Toc49861942" w:history="1">
+            <w:r>
+              <w:rPr>
+                <w:rStyle w:val="Hyperlink"/>
+                <w:noProof/>
+              </w:rPr>
+              <w:t>Optimizations</w:t>
+            </w:r>
+            <w:r>
+              <w:rPr>
+                <w:noProof/>
+                <w:webHidden/>
+              </w:rPr>
+              <w:tab/>
+            </w:r>
+            <w:r>
+              <w:rPr>
+                <w:noProof/>
+                <w:webHidden/>
+              </w:rPr>
+              <w:fldChar w:fldCharType="begin"/>
+            </w:r>
+            <w:r>
+              <w:rPr>
+                <w:noProof/>
+                <w:webHidden/>
+              </w:rPr>
+              <w:instrText xml:space="preserve"> PAGEREF _Toc49861942 \h </w:instrText>
+            </w:r>
+            <w:r>
+              <w:rPr>
+                <w:noProof/>
+                <w:webHidden/>
+              </w:rPr>
+            </w:r>
+            <w:r>
+              <w:rPr>
+                <w:noProof/>
+                <w:webHidden/>
+              </w:rPr>
+              <w:fldChar w:fldCharType="separate"/>
+            </w:r>
+            <w:r>
+              <w:rPr>
+                <w:noProof/>
+                <w:webHidden/>
+              </w:rPr>
+              <w:t>15</w:t>
+            </w:r>
+            <w:r>
+              <w:rPr>
+                <w:noProof/>
+                <w:webHidden/>
+              </w:rPr>
+              <w:fldChar w:fldCharType="end"/>
+            </w:r>
+          </w:hyperlink>
+        </w:p>
+        <w:p>
+          <w:pPr>
+            <w:pStyle w:val="TOC3"/>
+            <w:tabs>
+              <w:tab w:val="right" w:leader="dot" w:pos="9016"/>
+            </w:tabs>
+            <w:rPr>
+              <w:rFonts w:eastAsiaTheme="minorEastAsia"/>
+              <w:noProof/>
+            </w:rPr>
+          </w:pPr>
+          <w:hyperlink w:anchor="_Toc49861943" w:history="1">
+            <w:r>
+              <w:rPr>
+                <w:rStyle w:val="Hyperlink"/>
+                <w:noProof/>
+              </w:rPr>
               <w:t>Setting up queue:work</w:t>
             </w:r>
             <w:r>
@@ -2879,7 +3017,7 @@
                 <w:noProof/>
                 <w:webHidden/>
               </w:rPr>
-              <w:instrText xml:space="preserve"> PAGEREF _Toc49695066 \h </w:instrText>
+              <w:instrText xml:space="preserve"> PAGEREF _Toc49861943 \h </w:instrText>
             </w:r>
             <w:r>
               <w:rPr>
@@ -2899,7 +3037,7 @@
                 <w:noProof/>
                 <w:webHidden/>
               </w:rPr>
-              <w:t>14</w:t>
+              <w:t>16</w:t>
             </w:r>
             <w:r>
               <w:rPr>
@@ -2939,7 +3077,7 @@
       <w:pPr>
         <w:pStyle w:val="Heading1"/>
       </w:pPr>
-      <w:bookmarkStart w:id="0" w:name="_Toc49695041"/>
+      <w:bookmarkStart w:id="0" w:name="_Toc49861916"/>
       <w:r>
         <w:lastRenderedPageBreak/>
         <w:t xml:space="preserve">Laravel </w:t>
@@ -2958,7 +3096,7 @@
       <w:pPr>
         <w:pStyle w:val="Heading2"/>
       </w:pPr>
-      <w:bookmarkStart w:id="1" w:name="_Toc49695042"/>
+      <w:bookmarkStart w:id="1" w:name="_Toc49861917"/>
       <w:r>
         <w:t>Project description</w:t>
       </w:r>
@@ -2984,7 +3122,7 @@
       <w:pPr>
         <w:pStyle w:val="Heading2"/>
       </w:pPr>
-      <w:bookmarkStart w:id="2" w:name="_Toc49695043"/>
+      <w:bookmarkStart w:id="2" w:name="_Toc49861918"/>
       <w:r>
         <w:t xml:space="preserve">Used </w:t>
       </w:r>
@@ -3108,7 +3246,7 @@
       <w:pPr>
         <w:pStyle w:val="Heading2"/>
       </w:pPr>
-      <w:bookmarkStart w:id="3" w:name="_Toc49695044"/>
+      <w:bookmarkStart w:id="3" w:name="_Toc49861919"/>
       <w:r>
         <w:lastRenderedPageBreak/>
         <w:t>Front-</w:t>
@@ -3126,7 +3264,7 @@
       <w:pPr>
         <w:pStyle w:val="Heading3"/>
       </w:pPr>
-      <w:bookmarkStart w:id="4" w:name="_Toc49695045"/>
+      <w:bookmarkStart w:id="4" w:name="_Toc49861920"/>
       <w:r>
         <w:t xml:space="preserve">User </w:t>
       </w:r>
@@ -3183,7 +3321,15 @@
         </w:numPr>
       </w:pPr>
       <w:r>
-        <w:t>To ensure a minimum password strength, it must contain at least 8 characters and have at least 1 uppercase letter, 1 lowercase letter, 1 digit and 1 symbol (~ ! @ # $ % ^ &amp; * ( ) _ + = - ` { } [ ] : ” ; ’ &lt; &gt; , . ? | / \ )</w:t>
+        <w:t>To ensure a minimum password strength, it must contain at least 8 characters and have at least 1 uppercase letter, 1 lowercase letter, 1 digit and 1 symbol (</w:t>
+      </w:r>
+      <w:proofErr w:type="gramStart"/>
+      <w:r>
+        <w:t>~ !</w:t>
+      </w:r>
+      <w:proofErr w:type="gramEnd"/>
+      <w:r>
+        <w:t xml:space="preserve"> @ # $ % ^ &amp; * ( ) _ + = - ` { } [ ] : ” ; ’ &lt; &gt; , . ? | / \ )</w:t>
       </w:r>
     </w:p>
     <w:p>
@@ -3264,7 +3410,7 @@
       <w:pPr>
         <w:pStyle w:val="Heading3"/>
       </w:pPr>
-      <w:bookmarkStart w:id="5" w:name="_Toc49695046"/>
+      <w:bookmarkStart w:id="5" w:name="_Toc49861921"/>
       <w:r>
         <w:t>User password reset</w:t>
       </w:r>
@@ -3373,7 +3519,7 @@
       <w:pPr>
         <w:pStyle w:val="Heading3"/>
       </w:pPr>
-      <w:bookmarkStart w:id="6" w:name="_Toc49695047"/>
+      <w:bookmarkStart w:id="6" w:name="_Toc49861922"/>
       <w:r>
         <w:t>User authentication</w:t>
       </w:r>
@@ -3460,7 +3606,7 @@
       <w:pPr>
         <w:pStyle w:val="Heading3"/>
       </w:pPr>
-      <w:bookmarkStart w:id="7" w:name="_Toc49695048"/>
+      <w:bookmarkStart w:id="7" w:name="_Toc49861923"/>
       <w:r>
         <w:t>Terms of Service review</w:t>
       </w:r>
@@ -3568,7 +3714,7 @@
       <w:pPr>
         <w:pStyle w:val="Heading2"/>
       </w:pPr>
-      <w:bookmarkStart w:id="8" w:name="_Toc49695049"/>
+      <w:bookmarkStart w:id="8" w:name="_Toc49861924"/>
       <w:r>
         <w:lastRenderedPageBreak/>
         <w:t>Back-End Functionality</w:t>
@@ -3591,7 +3737,7 @@
       <w:pPr>
         <w:pStyle w:val="Heading3"/>
       </w:pPr>
-      <w:bookmarkStart w:id="9" w:name="_Toc49695050"/>
+      <w:bookmarkStart w:id="9" w:name="_Toc49861925"/>
       <w:r>
         <w:t>Back-end Header</w:t>
       </w:r>
@@ -3676,7 +3822,7 @@
       <w:pPr>
         <w:pStyle w:val="Heading3"/>
       </w:pPr>
-      <w:bookmarkStart w:id="10" w:name="_Toc49695051"/>
+      <w:bookmarkStart w:id="10" w:name="_Toc49861926"/>
       <w:r>
         <w:t>Dashboard</w:t>
       </w:r>
@@ -3824,7 +3970,7 @@
       <w:pPr>
         <w:pStyle w:val="Heading3"/>
       </w:pPr>
-      <w:bookmarkStart w:id="11" w:name="_Toc49695052"/>
+      <w:bookmarkStart w:id="11" w:name="_Toc49861927"/>
       <w:r>
         <w:t>User Edit Page</w:t>
       </w:r>
@@ -3954,7 +4100,7 @@
       <w:pPr>
         <w:pStyle w:val="Heading3"/>
       </w:pPr>
-      <w:bookmarkStart w:id="12" w:name="_Toc49695053"/>
+      <w:bookmarkStart w:id="12" w:name="_Toc49861928"/>
       <w:r>
         <w:t>User Create Page</w:t>
       </w:r>
@@ -4038,7 +4184,7 @@
       <w:pPr>
         <w:pStyle w:val="Heading3"/>
       </w:pPr>
-      <w:bookmarkStart w:id="13" w:name="_Toc49695054"/>
+      <w:bookmarkStart w:id="13" w:name="_Toc49861929"/>
       <w:r>
         <w:t>Terms of Service</w:t>
       </w:r>
@@ -4225,7 +4371,7 @@
       <w:pPr>
         <w:pStyle w:val="Heading3"/>
       </w:pPr>
-      <w:bookmarkStart w:id="14" w:name="_Toc49695055"/>
+      <w:bookmarkStart w:id="14" w:name="_Toc49861930"/>
       <w:r>
         <w:t>Add Terms of Services</w:t>
       </w:r>
@@ -4376,7 +4522,7 @@
       <w:pPr>
         <w:pStyle w:val="Heading3"/>
       </w:pPr>
-      <w:bookmarkStart w:id="15" w:name="_Toc49695056"/>
+      <w:bookmarkStart w:id="15" w:name="_Toc49861931"/>
       <w:r>
         <w:t>Edit Terms of Service</w:t>
       </w:r>
@@ -4461,7 +4607,7 @@
       <w:pPr>
         <w:pStyle w:val="Heading3"/>
       </w:pPr>
-      <w:bookmarkStart w:id="16" w:name="_Toc49695057"/>
+      <w:bookmarkStart w:id="16" w:name="_Toc49861932"/>
       <w:r>
         <w:lastRenderedPageBreak/>
         <w:t>New Terms of Service Available Header</w:t>
@@ -4573,7 +4719,7 @@
       <w:pPr>
         <w:pStyle w:val="Heading3"/>
       </w:pPr>
-      <w:bookmarkStart w:id="17" w:name="_Toc49695058"/>
+      <w:bookmarkStart w:id="17" w:name="_Toc49861933"/>
       <w:r>
         <w:t>Latest Terms of Service</w:t>
       </w:r>
@@ -4648,7 +4794,7 @@
       <w:pPr>
         <w:pStyle w:val="Heading3"/>
       </w:pPr>
-      <w:bookmarkStart w:id="18" w:name="_Toc49695059"/>
+      <w:bookmarkStart w:id="18" w:name="_Toc49861934"/>
       <w:r>
         <w:t>Previously accepted Terms of Service</w:t>
       </w:r>
@@ -4726,7 +4872,7 @@
       <w:pPr>
         <w:pStyle w:val="Heading2"/>
       </w:pPr>
-      <w:bookmarkStart w:id="19" w:name="_Toc49695060"/>
+      <w:bookmarkStart w:id="19" w:name="_Toc49861935"/>
       <w:r>
         <w:lastRenderedPageBreak/>
         <w:t>Application Deployment</w:t>
@@ -4738,7 +4884,7 @@
       <w:pPr>
         <w:pStyle w:val="Heading3"/>
       </w:pPr>
-      <w:bookmarkStart w:id="20" w:name="_Toc49695061"/>
+      <w:bookmarkStart w:id="20" w:name="_Toc49861936"/>
       <w:r>
         <w:t>Minimum Environment Requirements</w:t>
       </w:r>
@@ -4785,6 +4931,12 @@
           <w:rFonts w:cstheme="minorHAnsi"/>
         </w:rPr>
         <w:t>Apache v2.4</w:t>
+      </w:r>
+      <w:r>
+        <w:rPr>
+          <w:rFonts w:cstheme="minorHAnsi"/>
+        </w:rPr>
+        <w:t xml:space="preserve"> / Nginx v1</w:t>
       </w:r>
     </w:p>
     <w:p>
@@ -5094,6 +5246,7 @@
         <w:t xml:space="preserve">) to manage </w:t>
       </w:r>
       <w:proofErr w:type="spellStart"/>
+      <w:proofErr w:type="gramStart"/>
       <w:r>
         <w:rPr>
           <w:rStyle w:val="Strong"/>
@@ -5105,6 +5258,7 @@
         <w:t>queue:work</w:t>
       </w:r>
       <w:proofErr w:type="spellEnd"/>
+      <w:proofErr w:type="gramEnd"/>
       <w:r>
         <w:rPr>
           <w:rStyle w:val="Strong"/>
@@ -5130,7 +5284,7 @@
       <w:pPr>
         <w:pStyle w:val="Heading2"/>
       </w:pPr>
-      <w:bookmarkStart w:id="21" w:name="_Toc49695062"/>
+      <w:bookmarkStart w:id="21" w:name="_Toc49861937"/>
       <w:r>
         <w:t>Setting up the Laravel project with Apache2.4</w:t>
       </w:r>
@@ -5174,7 +5328,7 @@
       <w:pPr>
         <w:pStyle w:val="Heading3"/>
       </w:pPr>
-      <w:bookmarkStart w:id="22" w:name="_Toc49695063"/>
+      <w:bookmarkStart w:id="22" w:name="_Toc49861938"/>
       <w:r>
         <w:t>Setting up Project Directory</w:t>
       </w:r>
@@ -5256,11 +5410,19 @@
     <w:p>
       <w:r>
         <w:lastRenderedPageBreak/>
-        <w:t>Copy the .</w:t>
+        <w:t xml:space="preserve">Copy </w:t>
+      </w:r>
+      <w:proofErr w:type="gramStart"/>
+      <w:r>
+        <w:t>the .</w:t>
       </w:r>
       <w:proofErr w:type="spellStart"/>
       <w:r>
-        <w:t>env.example</w:t>
+        <w:t>env</w:t>
+      </w:r>
+      <w:proofErr w:type="gramEnd"/>
+      <w:r>
+        <w:t>.example</w:t>
       </w:r>
       <w:proofErr w:type="spellEnd"/>
       <w:r>
@@ -5274,12 +5436,17 @@
       <w:r>
         <w:t xml:space="preserve">$ </w:t>
       </w:r>
+      <w:proofErr w:type="gramStart"/>
       <w:r>
         <w:t>cp .</w:t>
       </w:r>
       <w:proofErr w:type="spellStart"/>
       <w:r>
-        <w:t>env.example</w:t>
+        <w:t>env</w:t>
+      </w:r>
+      <w:proofErr w:type="gramEnd"/>
+      <w:r>
+        <w:t>.example</w:t>
       </w:r>
       <w:proofErr w:type="spellEnd"/>
       <w:r>
@@ -5300,17 +5467,19 @@
         <w:t xml:space="preserve"> php artisan </w:t>
       </w:r>
       <w:proofErr w:type="spellStart"/>
+      <w:proofErr w:type="gramStart"/>
       <w:r>
         <w:t>key:generate</w:t>
       </w:r>
       <w:proofErr w:type="spellEnd"/>
+      <w:proofErr w:type="gramEnd"/>
     </w:p>
     <w:p/>
     <w:p>
       <w:pPr>
         <w:pStyle w:val="Heading3"/>
       </w:pPr>
-      <w:bookmarkStart w:id="23" w:name="_Toc49695064"/>
+      <w:bookmarkStart w:id="23" w:name="_Toc49861939"/>
       <w:r>
         <w:t>Setting up the Laravel Application</w:t>
       </w:r>
@@ -5695,7 +5864,15 @@
         </w:numPr>
       </w:pPr>
       <w:r>
-        <w:t xml:space="preserve">After all settings are adjusted, save and close the .env </w:t>
+        <w:t xml:space="preserve">After all settings are adjusted, save and close </w:t>
+      </w:r>
+      <w:proofErr w:type="gramStart"/>
+      <w:r>
+        <w:t>the .env</w:t>
+      </w:r>
+      <w:proofErr w:type="gramEnd"/>
+      <w:r>
+        <w:t xml:space="preserve"> </w:t>
       </w:r>
     </w:p>
     <w:p>
@@ -5722,7 +5899,7 @@
       <w:pPr>
         <w:pStyle w:val="Heading3"/>
       </w:pPr>
-      <w:bookmarkStart w:id="24" w:name="_Toc49695065"/>
+      <w:bookmarkStart w:id="24" w:name="_Toc49861940"/>
       <w:r>
         <w:t>Setting up Apache Virtual Host</w:t>
       </w:r>
@@ -5908,10 +6085,12 @@
         <w:t xml:space="preserve">Order </w:t>
       </w:r>
       <w:proofErr w:type="spellStart"/>
+      <w:proofErr w:type="gramStart"/>
       <w:r>
         <w:t>allow,deny</w:t>
       </w:r>
       <w:proofErr w:type="spellEnd"/>
+      <w:proofErr w:type="gramEnd"/>
     </w:p>
     <w:p>
       <w:pPr>
@@ -5961,21 +6140,566 @@
         <w:t>service apache2 restart</w:t>
       </w:r>
     </w:p>
+    <w:p>
+      <w:pPr>
+        <w:ind w:firstLine="720"/>
+      </w:pPr>
+    </w:p>
+    <w:p>
+      <w:pPr>
+        <w:pStyle w:val="Heading3"/>
+      </w:pPr>
+      <w:bookmarkStart w:id="25" w:name="_Toc49861941"/>
+      <w:r>
+        <w:t>Setting Up Nginx</w:t>
+      </w:r>
+      <w:bookmarkEnd w:id="25"/>
+    </w:p>
     <w:p/>
     <w:p>
+      <w:r>
+        <w:t>If you are deploying your application to a server that is running Nginx, you may use the following configuration file as a starting point for configuring your web server.</w:t>
+      </w:r>
+    </w:p>
+    <w:p>
+      <w:r>
+        <w:tab/>
+      </w:r>
+      <w:r>
+        <w:t>server {</w:t>
+      </w:r>
+    </w:p>
+    <w:p>
+      <w:pPr>
+        <w:ind w:left="720" w:firstLine="720"/>
+      </w:pPr>
+      <w:r>
+        <w:t>listen 80;</w:t>
+      </w:r>
+    </w:p>
+    <w:p>
+      <w:pPr>
+        <w:ind w:left="720" w:firstLine="720"/>
+      </w:pPr>
+      <w:proofErr w:type="spellStart"/>
+      <w:r>
+        <w:t>server_name</w:t>
+      </w:r>
+      <w:proofErr w:type="spellEnd"/>
+      <w:r>
+        <w:t xml:space="preserve"> example.com;</w:t>
+      </w:r>
+    </w:p>
+    <w:p>
+      <w:pPr>
+        <w:ind w:left="720" w:firstLine="720"/>
+      </w:pPr>
+      <w:r>
+        <w:t>root /</w:t>
+      </w:r>
+      <w:r>
+        <w:t>home</w:t>
+      </w:r>
+      <w:r>
+        <w:t>/</w:t>
+      </w:r>
+      <w:proofErr w:type="spellStart"/>
+      <w:r>
+        <w:t>usr</w:t>
+      </w:r>
+      <w:proofErr w:type="spellEnd"/>
+      <w:r>
+        <w:t>/laravel1</w:t>
+      </w:r>
+      <w:r>
+        <w:t>/public;</w:t>
+      </w:r>
+    </w:p>
+    <w:p>
+      <w:pPr>
+        <w:ind w:left="720" w:firstLine="720"/>
+      </w:pPr>
+    </w:p>
+    <w:p>
+      <w:pPr>
+        <w:ind w:left="720" w:firstLine="720"/>
+      </w:pPr>
+      <w:proofErr w:type="spellStart"/>
+      <w:r>
+        <w:t>add_header</w:t>
+      </w:r>
+      <w:proofErr w:type="spellEnd"/>
+      <w:r>
+        <w:t xml:space="preserve"> X-Frame-Options "SAMEORIGIN";</w:t>
+      </w:r>
+    </w:p>
+    <w:p>
+      <w:pPr>
+        <w:ind w:left="720" w:firstLine="720"/>
+      </w:pPr>
+      <w:proofErr w:type="spellStart"/>
+      <w:r>
+        <w:t>add_header</w:t>
+      </w:r>
+      <w:proofErr w:type="spellEnd"/>
+      <w:r>
+        <w:t xml:space="preserve"> X-XSS-Protection "1; mode=block";</w:t>
+      </w:r>
+    </w:p>
+    <w:p>
+      <w:pPr>
+        <w:ind w:left="720" w:firstLine="720"/>
+      </w:pPr>
+      <w:proofErr w:type="spellStart"/>
+      <w:r>
+        <w:t>add_header</w:t>
+      </w:r>
+      <w:proofErr w:type="spellEnd"/>
+      <w:r>
+        <w:t xml:space="preserve"> X-Content-Type-Options "</w:t>
+      </w:r>
+      <w:proofErr w:type="spellStart"/>
+      <w:r>
+        <w:t>nosniff</w:t>
+      </w:r>
+      <w:proofErr w:type="spellEnd"/>
+      <w:r>
+        <w:t>";</w:t>
+      </w:r>
+    </w:p>
+    <w:p>
+      <w:pPr>
+        <w:ind w:left="720" w:firstLine="720"/>
+      </w:pPr>
+    </w:p>
+    <w:p>
+      <w:pPr>
+        <w:ind w:left="720" w:firstLine="720"/>
+      </w:pPr>
+      <w:r>
+        <w:lastRenderedPageBreak/>
+        <w:t xml:space="preserve">index </w:t>
+      </w:r>
+      <w:proofErr w:type="spellStart"/>
+      <w:r>
+        <w:t>index.php</w:t>
+      </w:r>
+      <w:proofErr w:type="spellEnd"/>
+      <w:r>
+        <w:t>;</w:t>
+      </w:r>
+    </w:p>
+    <w:p>
+      <w:pPr>
+        <w:ind w:left="720" w:firstLine="720"/>
+      </w:pPr>
+      <w:r>
+        <w:t>charset utf-8;</w:t>
+      </w:r>
+    </w:p>
+    <w:p>
+      <w:pPr>
+        <w:ind w:left="720" w:firstLine="720"/>
+      </w:pPr>
+      <w:r>
+        <w:t>location / {</w:t>
+      </w:r>
+    </w:p>
+    <w:p>
+      <w:pPr>
+        <w:ind w:left="1440" w:firstLine="720"/>
+      </w:pPr>
+      <w:proofErr w:type="spellStart"/>
+      <w:r>
+        <w:t>try_files</w:t>
+      </w:r>
+      <w:proofErr w:type="spellEnd"/>
+      <w:r>
+        <w:t xml:space="preserve"> $</w:t>
+      </w:r>
+      <w:proofErr w:type="spellStart"/>
+      <w:r>
+        <w:t>uri</w:t>
+      </w:r>
+      <w:proofErr w:type="spellEnd"/>
+      <w:r>
+        <w:t xml:space="preserve"> $</w:t>
+      </w:r>
+      <w:proofErr w:type="spellStart"/>
+      <w:r>
+        <w:t>uri</w:t>
+      </w:r>
+      <w:proofErr w:type="spellEnd"/>
+      <w:r>
+        <w:t>/ /</w:t>
+      </w:r>
+      <w:proofErr w:type="spellStart"/>
+      <w:proofErr w:type="gramStart"/>
+      <w:r>
+        <w:t>index.php</w:t>
+      </w:r>
+      <w:proofErr w:type="spellEnd"/>
+      <w:r>
+        <w:t>?$</w:t>
+      </w:r>
+      <w:proofErr w:type="spellStart"/>
+      <w:proofErr w:type="gramEnd"/>
+      <w:r>
+        <w:t>query_string</w:t>
+      </w:r>
+      <w:proofErr w:type="spellEnd"/>
+      <w:r>
+        <w:t>;</w:t>
+      </w:r>
+    </w:p>
+    <w:p>
+      <w:pPr>
+        <w:ind w:left="1440"/>
+      </w:pPr>
+      <w:r>
+        <w:t>}</w:t>
+      </w:r>
+    </w:p>
+    <w:p>
+      <w:pPr>
+        <w:ind w:left="1440"/>
+      </w:pPr>
+    </w:p>
+    <w:p>
+      <w:pPr>
+        <w:ind w:left="1440"/>
+      </w:pPr>
+      <w:r>
+        <w:t xml:space="preserve">location = /favicon.ico </w:t>
+      </w:r>
+      <w:proofErr w:type="gramStart"/>
+      <w:r>
+        <w:t xml:space="preserve">{ </w:t>
+      </w:r>
+      <w:proofErr w:type="spellStart"/>
+      <w:r>
+        <w:t>access</w:t>
+      </w:r>
+      <w:proofErr w:type="gramEnd"/>
+      <w:r>
+        <w:t>_log</w:t>
+      </w:r>
+      <w:proofErr w:type="spellEnd"/>
+      <w:r>
+        <w:t xml:space="preserve"> off; </w:t>
+      </w:r>
+      <w:proofErr w:type="spellStart"/>
+      <w:r>
+        <w:t>log_not_found</w:t>
+      </w:r>
+      <w:proofErr w:type="spellEnd"/>
+      <w:r>
+        <w:t xml:space="preserve"> off; }</w:t>
+      </w:r>
+    </w:p>
+    <w:p>
+      <w:pPr>
+        <w:ind w:left="1440"/>
+      </w:pPr>
+      <w:r>
+        <w:t>location = /</w:t>
+      </w:r>
+      <w:proofErr w:type="gramStart"/>
+      <w:r>
+        <w:t>robots.txt  {</w:t>
+      </w:r>
+      <w:proofErr w:type="gramEnd"/>
+      <w:r>
+        <w:t xml:space="preserve"> </w:t>
+      </w:r>
+      <w:proofErr w:type="spellStart"/>
+      <w:r>
+        <w:t>access_log</w:t>
+      </w:r>
+      <w:proofErr w:type="spellEnd"/>
+      <w:r>
+        <w:t xml:space="preserve"> off; </w:t>
+      </w:r>
+      <w:proofErr w:type="spellStart"/>
+      <w:r>
+        <w:t>log_not_found</w:t>
+      </w:r>
+      <w:proofErr w:type="spellEnd"/>
+      <w:r>
+        <w:t xml:space="preserve"> off; }</w:t>
+      </w:r>
+    </w:p>
+    <w:p>
+      <w:pPr>
+        <w:ind w:left="1440"/>
+      </w:pPr>
+      <w:proofErr w:type="spellStart"/>
+      <w:r>
+        <w:t>error_page</w:t>
+      </w:r>
+      <w:proofErr w:type="spellEnd"/>
+      <w:r>
+        <w:t xml:space="preserve"> 404 /</w:t>
+      </w:r>
+      <w:proofErr w:type="spellStart"/>
+      <w:r>
+        <w:t>index.php</w:t>
+      </w:r>
+      <w:proofErr w:type="spellEnd"/>
+      <w:r>
+        <w:t>;</w:t>
+      </w:r>
+    </w:p>
+    <w:p>
+      <w:pPr>
+        <w:ind w:left="1440"/>
+      </w:pPr>
+      <w:r>
+        <w:t>location ~ \.php$ {</w:t>
+      </w:r>
+    </w:p>
+    <w:p>
+      <w:pPr>
+        <w:ind w:left="1440" w:firstLine="720"/>
+      </w:pPr>
+      <w:proofErr w:type="spellStart"/>
+      <w:r>
+        <w:t>fastcgi_pass</w:t>
+      </w:r>
+      <w:proofErr w:type="spellEnd"/>
+      <w:r>
+        <w:t xml:space="preserve"> </w:t>
+      </w:r>
+      <w:proofErr w:type="spellStart"/>
+      <w:r>
+        <w:t>unix</w:t>
+      </w:r>
+      <w:proofErr w:type="spellEnd"/>
+      <w:r>
+        <w:t>:/var/run/php/php7.4-fpm.sock;</w:t>
+      </w:r>
+    </w:p>
+    <w:p>
+      <w:pPr>
+        <w:ind w:left="1440" w:firstLine="720"/>
+      </w:pPr>
+      <w:proofErr w:type="spellStart"/>
+      <w:r>
+        <w:t>fastcgi_param</w:t>
+      </w:r>
+      <w:proofErr w:type="spellEnd"/>
+      <w:r>
+        <w:t xml:space="preserve"> SCRIPT_FILENAME $</w:t>
+      </w:r>
+      <w:proofErr w:type="spellStart"/>
+      <w:r>
+        <w:t>realpath_root$fastcgi_script_name</w:t>
+      </w:r>
+      <w:proofErr w:type="spellEnd"/>
+      <w:r>
+        <w:t>;</w:t>
+      </w:r>
+    </w:p>
+    <w:p>
+      <w:pPr>
+        <w:ind w:left="1440" w:firstLine="720"/>
+      </w:pPr>
+      <w:r>
+        <w:t xml:space="preserve">include </w:t>
+      </w:r>
+      <w:proofErr w:type="spellStart"/>
+      <w:r>
+        <w:t>fastcgi_params</w:t>
+      </w:r>
+      <w:proofErr w:type="spellEnd"/>
+      <w:r>
+        <w:t>;</w:t>
+      </w:r>
+    </w:p>
+    <w:p>
+      <w:pPr>
+        <w:ind w:left="1440"/>
+      </w:pPr>
+      <w:r>
+        <w:t>}</w:t>
+      </w:r>
+    </w:p>
+    <w:p>
+      <w:pPr>
+        <w:ind w:left="1440"/>
+      </w:pPr>
+    </w:p>
+    <w:p>
+      <w:pPr>
+        <w:ind w:left="1440"/>
+      </w:pPr>
+      <w:r>
+        <w:t>location ~ /</w:t>
+      </w:r>
+      <w:proofErr w:type="gramStart"/>
+      <w:r>
+        <w:t>\.(</w:t>
+      </w:r>
+      <w:proofErr w:type="gramEnd"/>
+      <w:r>
+        <w:t>?!well-known).* {</w:t>
+      </w:r>
+    </w:p>
+    <w:p>
+      <w:pPr>
+        <w:ind w:left="1440" w:firstLine="720"/>
+      </w:pPr>
+      <w:r>
+        <w:t>deny all;</w:t>
+      </w:r>
+    </w:p>
+    <w:p>
+      <w:pPr>
+        <w:ind w:left="1440"/>
+      </w:pPr>
+      <w:r>
+        <w:t>}</w:t>
+      </w:r>
+    </w:p>
+    <w:p>
+      <w:pPr>
+        <w:ind w:left="720"/>
+      </w:pPr>
+      <w:r>
+        <w:t>}</w:t>
+      </w:r>
+    </w:p>
+    <w:p>
+      <w:pPr>
+        <w:ind w:firstLine="720"/>
+      </w:pPr>
+    </w:p>
+    <w:p>
       <w:pPr>
         <w:pStyle w:val="Heading3"/>
       </w:pPr>
-      <w:bookmarkStart w:id="25" w:name="_Toc49695066"/>
+      <w:bookmarkStart w:id="26" w:name="_Toc49861942"/>
+      <w:r>
+        <w:t>Optimizations</w:t>
+      </w:r>
+      <w:bookmarkEnd w:id="26"/>
+    </w:p>
+    <w:p/>
+    <w:p>
+      <w:r>
+        <w:t>When deploying to production, make sure that you are optimizing Composer's class autoloader map so Composer can quickly find the proper file to load for a given class:</w:t>
+      </w:r>
+    </w:p>
+    <w:p>
+      <w:pPr>
+        <w:ind w:firstLine="720"/>
+      </w:pPr>
+      <w:r>
+        <w:t>$ composer install --optimize-autoloader --no-dev</w:t>
+      </w:r>
+    </w:p>
+    <w:p/>
+    <w:p>
+      <w:r>
+        <w:t xml:space="preserve">To give your application a speed boost, you should cache all of your configuration files into a single file using </w:t>
+      </w:r>
+    </w:p>
+    <w:p>
+      <w:pPr>
+        <w:ind w:firstLine="720"/>
+      </w:pPr>
+      <w:r>
+        <w:t xml:space="preserve">$ php artisan </w:t>
+      </w:r>
+      <w:proofErr w:type="spellStart"/>
+      <w:proofErr w:type="gramStart"/>
+      <w:r>
+        <w:t>config:cache</w:t>
+      </w:r>
+      <w:proofErr w:type="spellEnd"/>
+      <w:proofErr w:type="gramEnd"/>
+    </w:p>
+    <w:p/>
+    <w:p>
+      <w:r>
+        <w:t>You should create a symbolic link at public/storage which points to storage/app/public. You may create the link using:</w:t>
+      </w:r>
+    </w:p>
+    <w:p>
+      <w:pPr>
+        <w:ind w:firstLine="720"/>
+      </w:pPr>
+      <w:r>
+        <w:lastRenderedPageBreak/>
+        <w:t xml:space="preserve">$ php artisan </w:t>
+      </w:r>
+      <w:proofErr w:type="spellStart"/>
+      <w:proofErr w:type="gramStart"/>
+      <w:r>
+        <w:t>storage:link</w:t>
+      </w:r>
+      <w:proofErr w:type="spellEnd"/>
+      <w:proofErr w:type="gramEnd"/>
+    </w:p>
+    <w:p/>
+    <w:p>
+      <w:r>
+        <w:t>Optimize route loading:</w:t>
+      </w:r>
+    </w:p>
+    <w:p>
+      <w:pPr>
+        <w:ind w:firstLine="720"/>
+      </w:pPr>
+      <w:r>
+        <w:t xml:space="preserve">$ php artisan </w:t>
+      </w:r>
+      <w:proofErr w:type="spellStart"/>
+      <w:proofErr w:type="gramStart"/>
+      <w:r>
+        <w:t>route:cache</w:t>
+      </w:r>
+      <w:proofErr w:type="spellEnd"/>
+      <w:proofErr w:type="gramEnd"/>
+    </w:p>
+    <w:p/>
+    <w:p>
+      <w:r>
+        <w:t>Optimize view loading</w:t>
+      </w:r>
+    </w:p>
+    <w:p>
+      <w:pPr>
+        <w:ind w:firstLine="720"/>
+      </w:pPr>
+      <w:r>
+        <w:t xml:space="preserve">$ php artisan </w:t>
+      </w:r>
+      <w:proofErr w:type="spellStart"/>
+      <w:proofErr w:type="gramStart"/>
+      <w:r>
+        <w:t>view:cache</w:t>
+      </w:r>
+      <w:proofErr w:type="spellEnd"/>
+      <w:proofErr w:type="gramEnd"/>
+    </w:p>
+    <w:p/>
+    <w:p>
+      <w:pPr>
+        <w:pStyle w:val="Heading3"/>
+      </w:pPr>
+      <w:bookmarkStart w:id="27" w:name="_Toc49861943"/>
       <w:r>
         <w:t xml:space="preserve">Setting up </w:t>
       </w:r>
       <w:proofErr w:type="spellStart"/>
+      <w:proofErr w:type="gramStart"/>
       <w:r>
         <w:t>queue:work</w:t>
       </w:r>
-      <w:bookmarkEnd w:id="25"/>
+      <w:bookmarkEnd w:id="27"/>
       <w:proofErr w:type="spellEnd"/>
+      <w:proofErr w:type="gramEnd"/>
     </w:p>
     <w:p/>
     <w:p>
@@ -5983,10 +6707,12 @@
         <w:t xml:space="preserve">To ensure that our </w:t>
       </w:r>
       <w:proofErr w:type="spellStart"/>
+      <w:proofErr w:type="gramStart"/>
       <w:r>
         <w:t>queue:work</w:t>
       </w:r>
       <w:proofErr w:type="spellEnd"/>
+      <w:proofErr w:type="gramEnd"/>
       <w:r>
         <w:t xml:space="preserve"> command keep running all the time, we need to install a process monitor on our server like Supervisor.</w:t>
       </w:r>
@@ -6041,10 +6767,12 @@
         <w:t>/supervisor/</w:t>
       </w:r>
       <w:proofErr w:type="spellStart"/>
+      <w:proofErr w:type="gramStart"/>
       <w:r>
         <w:t>conf.d</w:t>
       </w:r>
       <w:proofErr w:type="spellEnd"/>
+      <w:proofErr w:type="gramEnd"/>
       <w:r>
         <w:t xml:space="preserve"> directory</w:t>
       </w:r>
@@ -6060,8 +6788,13 @@
         <w:t>[</w:t>
       </w:r>
       <w:proofErr w:type="spellStart"/>
-      <w:r>
-        <w:t>program:laravel-worker</w:t>
+      <w:proofErr w:type="gramStart"/>
+      <w:r>
+        <w:t>program:laravel</w:t>
+      </w:r>
+      <w:proofErr w:type="gramEnd"/>
+      <w:r>
+        <w:t>-worker</w:t>
       </w:r>
       <w:proofErr w:type="spellEnd"/>
       <w:r>
@@ -6071,131 +6804,141 @@
     <w:p>
       <w:proofErr w:type="spellStart"/>
       <w:r>
+        <w:t>process_name</w:t>
+      </w:r>
+      <w:proofErr w:type="spellEnd"/>
+      <w:r>
+        <w:t>=%(</w:t>
+      </w:r>
+      <w:proofErr w:type="spellStart"/>
+      <w:r>
+        <w:t>program_</w:t>
+      </w:r>
+      <w:proofErr w:type="gramStart"/>
+      <w:r>
+        <w:t>name</w:t>
+      </w:r>
+      <w:proofErr w:type="spellEnd"/>
+      <w:r>
+        <w:t>)s</w:t>
+      </w:r>
+      <w:proofErr w:type="gramEnd"/>
+      <w:r>
+        <w:t>_%(</w:t>
+      </w:r>
+      <w:proofErr w:type="spellStart"/>
+      <w:r>
+        <w:t>process_num</w:t>
+      </w:r>
+      <w:proofErr w:type="spellEnd"/>
+      <w:r>
+        <w:t>)02d</w:t>
+      </w:r>
+    </w:p>
+    <w:p>
+      <w:r>
+        <w:t xml:space="preserve">command=php /home/forge/app.com/artisan </w:t>
+      </w:r>
+      <w:proofErr w:type="spellStart"/>
+      <w:proofErr w:type="gramStart"/>
+      <w:r>
+        <w:t>queue:work</w:t>
+      </w:r>
+      <w:proofErr w:type="spellEnd"/>
+      <w:proofErr w:type="gramEnd"/>
+      <w:r>
+        <w:t xml:space="preserve"> </w:t>
+      </w:r>
+      <w:proofErr w:type="spellStart"/>
+      <w:r>
+        <w:t>sqs</w:t>
+      </w:r>
+      <w:proofErr w:type="spellEnd"/>
+      <w:r>
+        <w:t xml:space="preserve"> --sleep=3 --tries=3</w:t>
+      </w:r>
+    </w:p>
+    <w:p>
+      <w:proofErr w:type="spellStart"/>
+      <w:r>
+        <w:t>autostart</w:t>
+      </w:r>
+      <w:proofErr w:type="spellEnd"/>
+      <w:r>
+        <w:t>=true</w:t>
+      </w:r>
+    </w:p>
+    <w:p>
+      <w:proofErr w:type="spellStart"/>
+      <w:r>
+        <w:t>autorestart</w:t>
+      </w:r>
+      <w:proofErr w:type="spellEnd"/>
+      <w:r>
+        <w:t>=true</w:t>
+      </w:r>
+    </w:p>
+    <w:p>
+      <w:r>
+        <w:t>user=forge</w:t>
+      </w:r>
+    </w:p>
+    <w:p>
+      <w:proofErr w:type="spellStart"/>
+      <w:r>
+        <w:t>numprocs</w:t>
+      </w:r>
+      <w:proofErr w:type="spellEnd"/>
+      <w:r>
+        <w:t>=8</w:t>
+      </w:r>
+    </w:p>
+    <w:p>
+      <w:proofErr w:type="spellStart"/>
+      <w:r>
+        <w:t>redirect_stderr</w:t>
+      </w:r>
+      <w:proofErr w:type="spellEnd"/>
+      <w:r>
+        <w:t>=true</w:t>
+      </w:r>
+    </w:p>
+    <w:p>
+      <w:proofErr w:type="spellStart"/>
+      <w:r>
+        <w:t>stdout_logfile</w:t>
+      </w:r>
+      <w:proofErr w:type="spellEnd"/>
+      <w:r>
+        <w:t>=/home/</w:t>
+      </w:r>
+      <w:r>
+        <w:t>user</w:t>
+      </w:r>
+      <w:r>
+        <w:t>/</w:t>
+      </w:r>
+      <w:r>
+        <w:t>laravel1</w:t>
+      </w:r>
+      <w:r>
+        <w:t>/worker.log</w:t>
+      </w:r>
+    </w:p>
+    <w:p>
+      <w:proofErr w:type="spellStart"/>
+      <w:r>
+        <w:t>stopwaitsecs</w:t>
+      </w:r>
+      <w:proofErr w:type="spellEnd"/>
+      <w:r>
+        <w:t>=3600</w:t>
+      </w:r>
+    </w:p>
+    <w:p/>
+    <w:p>
+      <w:r>
         <w:lastRenderedPageBreak/>
-        <w:t>process_name</w:t>
-      </w:r>
-      <w:proofErr w:type="spellEnd"/>
-      <w:r>
-        <w:t>=%(</w:t>
-      </w:r>
-      <w:proofErr w:type="spellStart"/>
-      <w:r>
-        <w:t>program_name</w:t>
-      </w:r>
-      <w:proofErr w:type="spellEnd"/>
-      <w:r>
-        <w:t>)s_%(</w:t>
-      </w:r>
-      <w:proofErr w:type="spellStart"/>
-      <w:r>
-        <w:t>process_num</w:t>
-      </w:r>
-      <w:proofErr w:type="spellEnd"/>
-      <w:r>
-        <w:t>)02d</w:t>
-      </w:r>
-    </w:p>
-    <w:p>
-      <w:r>
-        <w:t xml:space="preserve">command=php /home/forge/app.com/artisan </w:t>
-      </w:r>
-      <w:proofErr w:type="spellStart"/>
-      <w:r>
-        <w:t>queue:work</w:t>
-      </w:r>
-      <w:proofErr w:type="spellEnd"/>
-      <w:r>
-        <w:t xml:space="preserve"> </w:t>
-      </w:r>
-      <w:proofErr w:type="spellStart"/>
-      <w:r>
-        <w:t>sqs</w:t>
-      </w:r>
-      <w:proofErr w:type="spellEnd"/>
-      <w:r>
-        <w:t xml:space="preserve"> --sleep=3 --tries=3</w:t>
-      </w:r>
-    </w:p>
-    <w:p>
-      <w:proofErr w:type="spellStart"/>
-      <w:r>
-        <w:t>autostart</w:t>
-      </w:r>
-      <w:proofErr w:type="spellEnd"/>
-      <w:r>
-        <w:t>=true</w:t>
-      </w:r>
-    </w:p>
-    <w:p>
-      <w:proofErr w:type="spellStart"/>
-      <w:r>
-        <w:t>autorestart</w:t>
-      </w:r>
-      <w:proofErr w:type="spellEnd"/>
-      <w:r>
-        <w:t>=true</w:t>
-      </w:r>
-    </w:p>
-    <w:p>
-      <w:r>
-        <w:t>user=forge</w:t>
-      </w:r>
-    </w:p>
-    <w:p>
-      <w:proofErr w:type="spellStart"/>
-      <w:r>
-        <w:t>numprocs</w:t>
-      </w:r>
-      <w:proofErr w:type="spellEnd"/>
-      <w:r>
-        <w:t>=8</w:t>
-      </w:r>
-    </w:p>
-    <w:p>
-      <w:proofErr w:type="spellStart"/>
-      <w:r>
-        <w:t>redirect_stderr</w:t>
-      </w:r>
-      <w:proofErr w:type="spellEnd"/>
-      <w:r>
-        <w:t>=true</w:t>
-      </w:r>
-    </w:p>
-    <w:p>
-      <w:proofErr w:type="spellStart"/>
-      <w:r>
-        <w:t>stdout_logfile</w:t>
-      </w:r>
-      <w:proofErr w:type="spellEnd"/>
-      <w:r>
-        <w:t>=/home/</w:t>
-      </w:r>
-      <w:r>
-        <w:t>user</w:t>
-      </w:r>
-      <w:r>
-        <w:t>/</w:t>
-      </w:r>
-      <w:r>
-        <w:t>laravel1</w:t>
-      </w:r>
-      <w:r>
-        <w:t>/worker.log</w:t>
-      </w:r>
-    </w:p>
-    <w:p>
-      <w:proofErr w:type="spellStart"/>
-      <w:r>
-        <w:t>stopwaitsecs</w:t>
-      </w:r>
-      <w:proofErr w:type="spellEnd"/>
-      <w:r>
-        <w:t>=3600</w:t>
-      </w:r>
-    </w:p>
-    <w:p/>
-    <w:p>
-      <w:r>
         <w:t>After you add all the configuration files you need, you’d need to execute the following commands in order to take the new changes into consideration:</w:t>
       </w:r>
     </w:p>
@@ -8025,6 +8768,7 @@
   <w:rsids>
     <w:rsidRoot w:val="008B4EF5"/>
     <w:rsid w:val="00215D6F"/>
+    <w:rsid w:val="00303370"/>
     <w:rsid w:val="008B4EF5"/>
     <w:rsid w:val="009C3F36"/>
     <w:rsid w:val="00C84DE2"/>

</xml_diff>